<commit_message>
Cover letter with revised conflicts and funding
</commit_message>
<xml_diff>
--- a/Publication/PLoS cover letter.docx
+++ b/Publication/PLoS cover letter.docx
@@ -43,11 +43,7 @@
     <w:p>
       <w:pPr>
         <w:pStyle w:val="Normal"/>
-        <w:rPr>
-          <w:rFonts w:ascii="Times New Roman" w:hAnsi="Times New Roman" w:cs="Times New Roman"/>
-          <w:sz w:val="24"/>
-          <w:szCs w:val="24"/>
-        </w:rPr>
+        <w:rPr/>
       </w:pPr>
       <w:r>
         <w:rPr>
@@ -56,6 +52,20 @@
           <w:szCs w:val="24"/>
         </w:rPr>
         <w:t>Revision: 2017 September 5</w:t>
+      </w:r>
+    </w:p>
+    <w:p>
+      <w:pPr>
+        <w:pStyle w:val="Normal"/>
+        <w:rPr/>
+      </w:pPr>
+      <w:r>
+        <w:rPr>
+          <w:rFonts w:cs="Times New Roman" w:ascii="Times New Roman" w:hAnsi="Times New Roman"/>
+          <w:sz w:val="24"/>
+          <w:szCs w:val="24"/>
+        </w:rPr>
+        <w:t>Revision: 2017 September 29</w:t>
       </w:r>
     </w:p>
     <w:p>
@@ -835,23 +845,7 @@
           <w:sz w:val="24"/>
           <w:szCs w:val="24"/>
         </w:rPr>
-        <w:t xml:space="preserve">I have revised the affilations of Alexander Pavlosky, Jennifer Glauche and Kliment Yanev to exclude Glia Inc, as it appears that PLoS considers affiliations with corporate entities to be tied to employment, funding or other transactions. I have reported Glauche and Yanev as “No </w:t>
-      </w:r>
-      <w:r>
-        <w:rPr>
-          <w:rFonts w:cs="Times New Roman" w:ascii="Times New Roman" w:hAnsi="Times New Roman"/>
-          <w:sz w:val="24"/>
-          <w:szCs w:val="24"/>
-        </w:rPr>
-        <w:t xml:space="preserve">institutional </w:t>
-      </w:r>
-      <w:r>
-        <w:rPr>
-          <w:rFonts w:cs="Times New Roman" w:ascii="Times New Roman" w:hAnsi="Times New Roman"/>
-          <w:sz w:val="24"/>
-          <w:szCs w:val="24"/>
-        </w:rPr>
-        <w:t>affiliation”, since they were individual professionals paid by Tarek Loubani as an individual under a general goal.</w:t>
+        <w:t>I have revised the affilations of Alexander Pavlosky, Jennifer Glauche and Kliment Yanev to exclude Glia Inc, as it appears that PLoS considers affiliations with corporate entities to be tied to employment, funding or other transactions. I have reported Glauche and Yanev as “No institutional affiliation”, since they were individual professionals paid by Tarek Loubani as an individual under a general goal.</w:t>
       </w:r>
     </w:p>
     <w:p>
@@ -925,15 +919,7 @@
           <w:sz w:val="24"/>
           <w:szCs w:val="24"/>
         </w:rPr>
-        <w:t xml:space="preserve">No patents exist, are planned or would be considered for any of our work, as we are committed to keeping the hardware open and accessible to all. </w:t>
-      </w:r>
-      <w:r>
-        <w:rPr>
-          <w:rFonts w:cs="Times New Roman" w:ascii="Times New Roman" w:hAnsi="Times New Roman"/>
-          <w:sz w:val="24"/>
-          <w:szCs w:val="24"/>
-        </w:rPr>
-        <w:t>I have revised the competing interests statement to include this.</w:t>
+        <w:t>No patents exist, are planned or would be considered for any of our work, as we are committed to keeping the hardware open and accessible to all. I have revised the competing interests statement to include this.</w:t>
       </w:r>
     </w:p>
     <w:p>
@@ -1012,220 +998,44 @@
           <w:sz w:val="24"/>
           <w:szCs w:val="24"/>
         </w:rPr>
-        <w:t xml:space="preserve">The authors received no specific funding for this work. The project was self-funded by Dr. Tarek Loubani. After the completion of the experimental </w:t>
-      </w:r>
-      <w:r>
-        <w:rPr>
-          <w:rFonts w:cs="Times New Roman" w:ascii="Times New Roman" w:hAnsi="Times New Roman"/>
-          <w:sz w:val="24"/>
-          <w:szCs w:val="24"/>
-        </w:rPr>
-        <w:t xml:space="preserve">and analytical </w:t>
-      </w:r>
-      <w:r>
-        <w:rPr>
-          <w:rFonts w:cs="Times New Roman" w:ascii="Times New Roman" w:hAnsi="Times New Roman"/>
-          <w:sz w:val="24"/>
-          <w:szCs w:val="24"/>
-        </w:rPr>
-        <w:t xml:space="preserve">work described in this paper, Dr. Tarek Loubani was awarded </w:t>
-      </w:r>
-      <w:r>
-        <w:rPr>
-          <w:rFonts w:cs="Times New Roman" w:ascii="Times New Roman" w:hAnsi="Times New Roman"/>
-          <w:sz w:val="24"/>
-          <w:szCs w:val="24"/>
-        </w:rPr>
-        <w:t xml:space="preserve">a grant from the University of Western Ontario’s medical school in the Summer Research Training Program. This </w:t>
-      </w:r>
-      <w:r>
-        <w:rPr>
-          <w:rFonts w:cs="Times New Roman" w:ascii="Times New Roman" w:hAnsi="Times New Roman"/>
-          <w:sz w:val="24"/>
-          <w:szCs w:val="24"/>
-        </w:rPr>
-        <w:t xml:space="preserve">grant </w:t>
-      </w:r>
-      <w:r>
-        <w:rPr>
-          <w:rFonts w:cs="Times New Roman" w:ascii="Times New Roman" w:hAnsi="Times New Roman"/>
-          <w:sz w:val="24"/>
-          <w:szCs w:val="24"/>
-        </w:rPr>
-        <w:t>paid</w:t>
-      </w:r>
-      <w:r>
-        <w:rPr>
-          <w:rFonts w:cs="Times New Roman" w:ascii="Times New Roman" w:hAnsi="Times New Roman"/>
-          <w:sz w:val="24"/>
-          <w:szCs w:val="24"/>
-        </w:rPr>
-        <w:t xml:space="preserve"> Alex Pavlosky </w:t>
-      </w:r>
-      <w:r>
-        <w:rPr>
-          <w:rFonts w:cs="Times New Roman" w:ascii="Times New Roman" w:hAnsi="Times New Roman"/>
-          <w:sz w:val="24"/>
-          <w:szCs w:val="24"/>
-        </w:rPr>
-        <w:t xml:space="preserve">a stipend to work with Dr. Tarek Loubani for two summers. Part of this time covered preparation of </w:t>
-      </w:r>
-      <w:r>
-        <w:rPr>
-          <w:rFonts w:cs="Times New Roman" w:ascii="Times New Roman" w:hAnsi="Times New Roman"/>
-          <w:sz w:val="24"/>
-          <w:szCs w:val="24"/>
-        </w:rPr>
-        <w:t>th</w:t>
-      </w:r>
-      <w:r>
-        <w:rPr>
-          <w:rFonts w:cs="Times New Roman" w:ascii="Times New Roman" w:hAnsi="Times New Roman"/>
-          <w:sz w:val="24"/>
-          <w:szCs w:val="24"/>
-        </w:rPr>
-        <w:t>is</w:t>
-      </w:r>
-      <w:r>
-        <w:rPr>
-          <w:rFonts w:cs="Times New Roman" w:ascii="Times New Roman" w:hAnsi="Times New Roman"/>
-          <w:sz w:val="24"/>
-          <w:szCs w:val="24"/>
-        </w:rPr>
-        <w:t xml:space="preserve"> manuscript and figures. Dr. Tarek Loubani was also awarded a fellowship with the Shuttleworth Foundation </w:t>
-      </w:r>
-      <w:r>
-        <w:rPr>
-          <w:rFonts w:cs="Times New Roman" w:ascii="Times New Roman" w:hAnsi="Times New Roman"/>
-          <w:sz w:val="24"/>
-          <w:szCs w:val="24"/>
-        </w:rPr>
-        <w:t>in March 2017</w:t>
-      </w:r>
-      <w:r>
-        <w:rPr>
-          <w:rFonts w:cs="Times New Roman" w:ascii="Times New Roman" w:hAnsi="Times New Roman"/>
-          <w:sz w:val="24"/>
-          <w:szCs w:val="24"/>
-        </w:rPr>
-        <w:t xml:space="preserve">. During the latter stages of the preparation of the manuscript </w:t>
-      </w:r>
-      <w:r>
-        <w:rPr>
-          <w:rFonts w:cs="Times New Roman" w:ascii="Times New Roman" w:hAnsi="Times New Roman"/>
-          <w:sz w:val="24"/>
-          <w:szCs w:val="24"/>
-        </w:rPr>
-        <w:t>(after March 2017)</w:t>
-      </w:r>
-      <w:r>
-        <w:rPr>
-          <w:rFonts w:cs="Times New Roman" w:ascii="Times New Roman" w:hAnsi="Times New Roman"/>
-          <w:sz w:val="24"/>
-          <w:szCs w:val="24"/>
-        </w:rPr>
-        <w:t xml:space="preserve">, Dr. Tarek Loubani received protected research time funded by the Foundation. </w:t>
-      </w:r>
-      <w:r>
-        <w:rPr>
-          <w:rFonts w:cs="Times New Roman" w:ascii="Times New Roman" w:hAnsi="Times New Roman"/>
-          <w:sz w:val="24"/>
-          <w:szCs w:val="24"/>
-        </w:rPr>
-        <w:t>This was during the revision phase of the publication process.</w:t>
-      </w:r>
-    </w:p>
-    <w:p>
-      <w:pPr>
-        <w:pStyle w:val="Normal"/>
-        <w:spacing w:before="0" w:after="0"/>
-        <w:rPr>
-          <w:rFonts w:ascii="Times New Roman" w:hAnsi="Times New Roman" w:cs="Times New Roman"/>
-          <w:sz w:val="24"/>
-          <w:szCs w:val="24"/>
-        </w:rPr>
-      </w:pPr>
-      <w:r>
-        <w:rPr>
-          <w:rFonts w:cs="Times New Roman" w:ascii="Times New Roman" w:hAnsi="Times New Roman"/>
-          <w:sz w:val="24"/>
-          <w:szCs w:val="24"/>
-        </w:rPr>
-      </w:r>
-    </w:p>
-    <w:p>
-      <w:pPr>
-        <w:pStyle w:val="Normal"/>
-        <w:spacing w:before="0" w:after="0"/>
-        <w:rPr>
-          <w:rFonts w:ascii="Times New Roman" w:hAnsi="Times New Roman" w:cs="Times New Roman"/>
-          <w:sz w:val="24"/>
-          <w:szCs w:val="24"/>
-        </w:rPr>
-      </w:pPr>
-      <w:r>
-        <w:rPr>
-          <w:rFonts w:cs="Times New Roman" w:ascii="Times New Roman" w:hAnsi="Times New Roman"/>
-          <w:sz w:val="24"/>
-          <w:szCs w:val="24"/>
-        </w:rPr>
-        <w:t xml:space="preserve">While </w:t>
-      </w:r>
-      <w:r>
-        <w:rPr>
-          <w:rFonts w:cs="Times New Roman" w:ascii="Times New Roman" w:hAnsi="Times New Roman"/>
-          <w:sz w:val="24"/>
-          <w:szCs w:val="24"/>
-        </w:rPr>
-        <w:t xml:space="preserve">Dr. Tarek Loubani and Mahmoud Al-Alawi </w:t>
-      </w:r>
-      <w:r>
-        <w:rPr>
-          <w:rFonts w:cs="Times New Roman" w:ascii="Times New Roman" w:hAnsi="Times New Roman"/>
-          <w:sz w:val="24"/>
-          <w:szCs w:val="24"/>
-        </w:rPr>
-        <w:t xml:space="preserve">are affiliated with Glia Inc., this research corporation is solely owned and controlled by Dr. Tarek Loubani, did not exist during the </w:t>
-      </w:r>
-      <w:r>
-        <w:rPr>
-          <w:rFonts w:cs="Times New Roman" w:ascii="Times New Roman" w:hAnsi="Times New Roman"/>
-          <w:sz w:val="24"/>
-          <w:szCs w:val="24"/>
-        </w:rPr>
-        <w:t xml:space="preserve">study design, data collection and analysis or decision to publish. It </w:t>
-      </w:r>
-      <w:r>
-        <w:rPr>
-          <w:rFonts w:cs="Times New Roman" w:ascii="Times New Roman" w:hAnsi="Times New Roman"/>
-          <w:sz w:val="24"/>
-          <w:szCs w:val="24"/>
-        </w:rPr>
-        <w:t xml:space="preserve">had no role in funding or decision-making for any members of the project </w:t>
-      </w:r>
-      <w:r>
-        <w:rPr>
-          <w:rFonts w:cs="Times New Roman" w:ascii="Times New Roman" w:hAnsi="Times New Roman"/>
-          <w:sz w:val="24"/>
-          <w:szCs w:val="24"/>
-        </w:rPr>
-        <w:t>for the duration of the above</w:t>
-      </w:r>
-      <w:r>
-        <w:rPr>
-          <w:rFonts w:cs="Times New Roman" w:ascii="Times New Roman" w:hAnsi="Times New Roman"/>
-          <w:sz w:val="24"/>
-          <w:szCs w:val="24"/>
-        </w:rPr>
-        <w:t xml:space="preserve">. </w:t>
-      </w:r>
-      <w:r>
-        <w:rPr>
-          <w:rFonts w:cs="Times New Roman" w:ascii="Times New Roman" w:hAnsi="Times New Roman"/>
-          <w:sz w:val="24"/>
-          <w:szCs w:val="24"/>
-        </w:rPr>
-        <w:t>While Glia Inc. existed during the preparation of the manuscript, the corporation had no role in manuscript preparation. Since March 2017, Glia Inc. has paid a salary to Mahmoud Al-Alawi for his work researching and manufacturing medical devices. The funding for Glia Inc. is presently provided by Dr. Tarek Loubani and by the Shuttleworth Foundation.</w:t>
+        <w:t>The authors received no specific funding for this work. The project was self-funded by Dr. Tarek Loubani. After the completion of the experimental and analytical work described in this paper, Dr. Tarek Loubani was awarded a grant from the University of Western Ontario’s medical school in the Summer Research Training Program. This grant paid Alex Pavlosky a stipend to work with Dr. Tarek Loubani for two summers. Part of this time covered preparation of this manuscript and figures. Dr. Tarek Loubani was also awarded a fellowship with the Shuttleworth Foundation in March 2017. During the latter stages of the preparation of the manuscript (after March 2017), Dr. Tarek Loubani received protected research time funded by the Foundation. This was during the revision phase of the publication process.</w:t>
+      </w:r>
+    </w:p>
+    <w:p>
+      <w:pPr>
+        <w:pStyle w:val="Normal"/>
+        <w:spacing w:before="0" w:after="0"/>
+        <w:rPr>
+          <w:rFonts w:ascii="Times New Roman" w:hAnsi="Times New Roman" w:cs="Times New Roman"/>
+          <w:sz w:val="24"/>
+          <w:szCs w:val="24"/>
+        </w:rPr>
+      </w:pPr>
+      <w:r>
+        <w:rPr>
+          <w:rFonts w:cs="Times New Roman" w:ascii="Times New Roman" w:hAnsi="Times New Roman"/>
+          <w:sz w:val="24"/>
+          <w:szCs w:val="24"/>
+        </w:rPr>
+      </w:r>
+    </w:p>
+    <w:p>
+      <w:pPr>
+        <w:pStyle w:val="Normal"/>
+        <w:spacing w:before="0" w:after="0"/>
+        <w:rPr>
+          <w:rFonts w:ascii="Times New Roman" w:hAnsi="Times New Roman" w:cs="Times New Roman"/>
+          <w:sz w:val="24"/>
+          <w:szCs w:val="24"/>
+        </w:rPr>
+      </w:pPr>
+      <w:r>
+        <w:rPr>
+          <w:rFonts w:cs="Times New Roman" w:ascii="Times New Roman" w:hAnsi="Times New Roman"/>
+          <w:sz w:val="24"/>
+          <w:szCs w:val="24"/>
+        </w:rPr>
+        <w:t>While Dr. Tarek Loubani and Mahmoud Al-Alawi are affiliated with Glia Inc., this research corporation is solely owned and controlled by Dr. Tarek Loubani, did not exist during the study design, data collection and analysis or decision to publish. It had no role in funding or decision-making for any members of the project for the duration of the above. While Glia Inc. existed during the preparation of the manuscript, the corporation had no role in manuscript preparation. Since March 2017, Glia Inc. has paid a salary to Mahmoud Al-Alawi for his work researching and manufacturing medical devices. The funding for Glia Inc. is presently provided by Dr. Tarek Loubani and by the Shuttleworth Foundation.</w:t>
       </w:r>
     </w:p>
     <w:p>
@@ -1274,91 +1084,186 @@
       <w:pPr>
         <w:pStyle w:val="Normal"/>
         <w:spacing w:before="0" w:after="0"/>
-        <w:rPr>
-          <w:rFonts w:ascii="Times New Roman" w:hAnsi="Times New Roman" w:cs="Times New Roman"/>
-          <w:sz w:val="24"/>
-          <w:szCs w:val="24"/>
-        </w:rPr>
-      </w:pPr>
-      <w:r>
-        <w:rPr>
-          <w:rFonts w:cs="Times New Roman" w:ascii="Times New Roman" w:hAnsi="Times New Roman"/>
-          <w:sz w:val="24"/>
-          <w:szCs w:val="24"/>
-        </w:rPr>
-        <w:t xml:space="preserve">The authors have declared that no competing interests exist. </w:t>
-      </w:r>
-      <w:r>
-        <w:rPr>
-          <w:rFonts w:cs="Times New Roman" w:ascii="Times New Roman" w:hAnsi="Times New Roman"/>
-          <w:sz w:val="24"/>
-          <w:szCs w:val="24"/>
-        </w:rPr>
-        <w:t>Dr. Tarek Loubani and Mahmoud Al-Alawi</w:t>
-      </w:r>
-      <w:r>
-        <w:rPr>
-          <w:rFonts w:cs="Times New Roman" w:ascii="Times New Roman" w:hAnsi="Times New Roman"/>
-          <w:sz w:val="24"/>
-          <w:szCs w:val="24"/>
-        </w:rPr>
-        <w:t xml:space="preserve"> are affiliated with Glia Inc., a research corporation solely owned and controlled by Dr. Tarek Loubani. The corporation ha</w:t>
-      </w:r>
-      <w:r>
-        <w:rPr>
-          <w:rFonts w:cs="Times New Roman" w:ascii="Times New Roman" w:hAnsi="Times New Roman"/>
-          <w:sz w:val="24"/>
-          <w:szCs w:val="24"/>
-        </w:rPr>
-        <w:t>d</w:t>
-      </w:r>
-      <w:r>
-        <w:rPr>
-          <w:rFonts w:cs="Times New Roman" w:ascii="Times New Roman" w:hAnsi="Times New Roman"/>
-          <w:sz w:val="24"/>
-          <w:szCs w:val="24"/>
-        </w:rPr>
-        <w:t xml:space="preserve"> no role in </w:t>
-      </w:r>
-      <w:r>
-        <w:rPr>
-          <w:rFonts w:cs="Times New Roman" w:ascii="Times New Roman" w:hAnsi="Times New Roman"/>
-          <w:sz w:val="24"/>
-          <w:szCs w:val="24"/>
-        </w:rPr>
-        <w:t>the</w:t>
-      </w:r>
-      <w:r>
-        <w:rPr>
-          <w:rFonts w:cs="Times New Roman" w:ascii="Times New Roman" w:hAnsi="Times New Roman"/>
-          <w:sz w:val="24"/>
-          <w:szCs w:val="24"/>
-        </w:rPr>
-        <w:t xml:space="preserve"> </w:t>
-      </w:r>
-      <w:r>
-        <w:rPr>
-          <w:rFonts w:cs="Times New Roman" w:ascii="Times New Roman" w:hAnsi="Times New Roman"/>
-          <w:sz w:val="24"/>
-          <w:szCs w:val="24"/>
-        </w:rPr>
-        <w:t>study design, data collection and analysis or decision to publish. T</w:t>
-      </w:r>
-      <w:r>
-        <w:rPr>
-          <w:rFonts w:cs="Times New Roman" w:ascii="Times New Roman" w:hAnsi="Times New Roman"/>
-          <w:sz w:val="24"/>
-          <w:szCs w:val="24"/>
-        </w:rPr>
-        <w:t xml:space="preserve">his affiliation does not alter our adherence to PLOS ONE policies on sharing data and materials. </w:t>
-      </w:r>
-      <w:r>
-        <w:rPr>
-          <w:rFonts w:cs="Times New Roman" w:ascii="Times New Roman" w:hAnsi="Times New Roman"/>
-          <w:sz w:val="24"/>
-          <w:szCs w:val="24"/>
-        </w:rPr>
-        <w:t>Glia Inc., Dr. Tarek Loubani and the authors have no actual, pending or potential patents and no intention to ever patent this or similar work on open medical devices.</w:t>
+        <w:rPr/>
+      </w:pPr>
+      <w:r>
+        <w:rPr>
+          <w:rFonts w:cs="Times New Roman" w:ascii="Times New Roman" w:hAnsi="Times New Roman"/>
+          <w:sz w:val="24"/>
+          <w:szCs w:val="24"/>
+        </w:rPr>
+        <w:t>The authors have declared that no competing interests exist. Dr. Tarek Loubani and Mahmoud Al-Alawi are affiliated with Glia Inc., a research corporation solely owned and controlled by Dr. Tarek Loubani. The corporation had no role in the study design, data collection and analysis or decision to publish. This affiliation does not alter our adherence to PLOS ONE policies on sharing data and materials. Glia Inc., Dr. Tarek Loubani and the authors have no actual, pending or potential patents and no intention to ever patent this or similar work on open medical devices.</w:t>
+      </w:r>
+    </w:p>
+    <w:p>
+      <w:pPr>
+        <w:pStyle w:val="Normal"/>
+        <w:spacing w:before="0" w:after="0"/>
+        <w:rPr>
+          <w:rFonts w:ascii="Times New Roman" w:hAnsi="Times New Roman" w:cs="Times New Roman"/>
+          <w:sz w:val="24"/>
+          <w:szCs w:val="24"/>
+        </w:rPr>
+      </w:pPr>
+      <w:r>
+        <w:rPr/>
+      </w:r>
+    </w:p>
+    <w:p>
+      <w:pPr>
+        <w:pStyle w:val="Normal"/>
+        <w:spacing w:before="0" w:after="0"/>
+        <w:rPr>
+          <w:rFonts w:ascii="Times New Roman" w:hAnsi="Times New Roman" w:cs="Times New Roman"/>
+          <w:sz w:val="24"/>
+          <w:szCs w:val="24"/>
+        </w:rPr>
+      </w:pPr>
+      <w:r>
+        <w:rPr/>
+      </w:r>
+    </w:p>
+    <w:p>
+      <w:pPr>
+        <w:pStyle w:val="Normal"/>
+        <w:spacing w:before="0" w:after="0"/>
+        <w:rPr>
+          <w:rFonts w:ascii="Times New Roman" w:hAnsi="Times New Roman"/>
+          <w:sz w:val="24"/>
+          <w:szCs w:val="24"/>
+        </w:rPr>
+      </w:pPr>
+      <w:r>
+        <w:rPr>
+          <w:rFonts w:cs="Times New Roman" w:ascii="Times New Roman" w:hAnsi="Times New Roman"/>
+          <w:sz w:val="24"/>
+          <w:szCs w:val="24"/>
+        </w:rPr>
+        <w:t>Addendum 3 (2017 September 29)</w:t>
+      </w:r>
+    </w:p>
+    <w:p>
+      <w:pPr>
+        <w:pStyle w:val="Normal"/>
+        <w:spacing w:before="0" w:after="0"/>
+        <w:rPr>
+          <w:rFonts w:cs="Times New Roman"/>
+        </w:rPr>
+      </w:pPr>
+      <w:r>
+        <w:rPr>
+          <w:rFonts w:ascii="Times New Roman" w:hAnsi="Times New Roman"/>
+          <w:sz w:val="24"/>
+          <w:szCs w:val="24"/>
+        </w:rPr>
+      </w:r>
+    </w:p>
+    <w:p>
+      <w:pPr>
+        <w:pStyle w:val="Normal"/>
+        <w:spacing w:before="0" w:after="0"/>
+        <w:rPr>
+          <w:rFonts w:ascii="Times New Roman" w:hAnsi="Times New Roman"/>
+          <w:i/>
+          <w:i/>
+          <w:iCs/>
+          <w:sz w:val="24"/>
+          <w:szCs w:val="24"/>
+        </w:rPr>
+      </w:pPr>
+      <w:r>
+        <w:rPr>
+          <w:rFonts w:ascii="Times New Roman" w:hAnsi="Times New Roman"/>
+          <w:i/>
+          <w:iCs/>
+          <w:sz w:val="24"/>
+          <w:szCs w:val="24"/>
+        </w:rPr>
+        <w:t>1. Thank you very much for updating your Financial Disclosure and Competing Interests statement. I apologize for any confusion caused in our previous request to update these statements.</w:t>
+      </w:r>
+    </w:p>
+    <w:p>
+      <w:pPr>
+        <w:pStyle w:val="Normal"/>
+        <w:spacing w:before="0" w:after="0"/>
+        <w:rPr>
+          <w:rFonts w:ascii="Times New Roman" w:hAnsi="Times New Roman"/>
+          <w:i/>
+          <w:i/>
+          <w:iCs/>
+          <w:sz w:val="24"/>
+          <w:szCs w:val="24"/>
+        </w:rPr>
+      </w:pPr>
+      <w:r>
+        <w:rPr>
+          <w:rFonts w:ascii="Times New Roman" w:hAnsi="Times New Roman"/>
+          <w:i/>
+          <w:iCs/>
+          <w:sz w:val="24"/>
+          <w:szCs w:val="24"/>
+        </w:rPr>
+      </w:r>
+    </w:p>
+    <w:p>
+      <w:pPr>
+        <w:pStyle w:val="Normal"/>
+        <w:spacing w:before="0" w:after="0"/>
+        <w:rPr>
+          <w:rFonts w:ascii="Times New Roman" w:hAnsi="Times New Roman"/>
+          <w:i/>
+          <w:i/>
+          <w:iCs/>
+          <w:sz w:val="24"/>
+          <w:szCs w:val="24"/>
+        </w:rPr>
+      </w:pPr>
+      <w:r>
+        <w:rPr>
+          <w:rFonts w:ascii="Times New Roman" w:hAnsi="Times New Roman"/>
+          <w:i/>
+          <w:iCs/>
+          <w:sz w:val="24"/>
+          <w:szCs w:val="24"/>
+        </w:rPr>
+        <w:t>It is perfectly fine for authors to have commercial affiliations. We ask authors to declare these commercial affiliations in the Competing Interests statement in order to provide full transparency to potential readers of your paper. Since you have sufficiently declared these commercial affiliations in your updated Competing Interests statement, could you please update your affiliations in your manuscript to indicate which of the authors were affiliated with Glia Inc during the duration of the study, instead of stating "No institutional affiliation"?</w:t>
+      </w:r>
+    </w:p>
+    <w:p>
+      <w:pPr>
+        <w:pStyle w:val="Normal"/>
+        <w:spacing w:before="0" w:after="0"/>
+        <w:rPr>
+          <w:rFonts w:ascii="Times New Roman" w:hAnsi="Times New Roman"/>
+          <w:sz w:val="24"/>
+          <w:szCs w:val="24"/>
+        </w:rPr>
+      </w:pPr>
+      <w:r>
+        <w:rPr>
+          <w:rFonts w:ascii="Times New Roman" w:hAnsi="Times New Roman"/>
+          <w:sz w:val="24"/>
+          <w:szCs w:val="24"/>
+        </w:rPr>
+      </w:r>
+    </w:p>
+    <w:p>
+      <w:pPr>
+        <w:pStyle w:val="Normal"/>
+        <w:spacing w:before="0" w:after="0"/>
+        <w:rPr>
+          <w:rFonts w:ascii="Times New Roman" w:hAnsi="Times New Roman"/>
+          <w:sz w:val="24"/>
+          <w:szCs w:val="24"/>
+        </w:rPr>
+      </w:pPr>
+      <w:r>
+        <w:rPr>
+          <w:rFonts w:ascii="Times New Roman" w:hAnsi="Times New Roman"/>
+          <w:sz w:val="24"/>
+          <w:szCs w:val="24"/>
+        </w:rPr>
+        <w:t>Thank you very much for your response. I have again reviewed the timelines and all of the affiliations are correct as stated. As Glia Inc was not operating at the time, Mr. Kliment Yanev and Ms. Jen Glauche were not affiliated with it and were operating as paid engineers for Dr. Tarek Loubani. Mr. Yanev and Ms. Glauche have no institutional affiliations currently, nor had any at the time of the study. I hope this clarifies further the affiliations and leaves them represented accurately for PloS readers.</w:t>
       </w:r>
     </w:p>
     <w:sectPr>
@@ -1380,7 +1285,6 @@
     <w:rPrDefault>
       <w:rPr>
         <w:rFonts w:ascii="Calibri" w:hAnsi="Calibri" w:eastAsia="Calibri" w:cs="Tahoma"/>
-        <w:sz w:val="22"/>
         <w:szCs w:val="22"/>
         <w:lang w:val="en-US" w:eastAsia="en-US" w:bidi="ar-SA"/>
       </w:rPr>
@@ -1394,16 +1298,14 @@
     <w:qFormat/>
     <w:pPr>
       <w:widowControl/>
-      <w:kinsoku w:val="true"/>
-      <w:overflowPunct w:val="true"/>
-      <w:autoSpaceDE w:val="true"/>
+      <w:overflowPunct w:val="false"/>
       <w:bidi w:val="0"/>
       <w:spacing w:lineRule="auto" w:line="259" w:before="0" w:after="160"/>
       <w:jc w:val="left"/>
     </w:pPr>
     <w:rPr>
       <w:rFonts w:ascii="Calibri" w:hAnsi="Calibri" w:eastAsia="Calibri" w:cs="Tahoma"/>
-      <w:color w:val="auto"/>
+      <w:color w:val="00000A"/>
       <w:sz w:val="22"/>
       <w:szCs w:val="22"/>
       <w:lang w:val="en-US" w:eastAsia="en-US" w:bidi="ar-SA"/>

</xml_diff>